<commit_message>
cambio error de mi Informe de liderazgo
</commit_message>
<xml_diff>
--- a/Evaluaciones Marcos/Informe de liderazgo.docx
+++ b/Evaluaciones Marcos/Informe de liderazgo.docx
@@ -96,7 +96,49 @@
           <w:sz w:val="22"/>
           <w:szCs w:val="22"/>
         </w:rPr>
-        <w:t>Líder del 7-10-2015 al 14-10-2015</w:t>
+        <w:t xml:space="preserve">Líder del </w:t>
+      </w:r>
+      <w:r>
+        <w:rPr>
+          <w:bCs/>
+          <w:sz w:val="22"/>
+          <w:szCs w:val="22"/>
+        </w:rPr>
+        <w:t>14</w:t>
+      </w:r>
+      <w:r>
+        <w:rPr>
+          <w:bCs/>
+          <w:sz w:val="22"/>
+          <w:szCs w:val="22"/>
+        </w:rPr>
+        <w:t xml:space="preserve">-10-2015 al </w:t>
+      </w:r>
+      <w:r>
+        <w:rPr>
+          <w:bCs/>
+          <w:sz w:val="22"/>
+          <w:szCs w:val="22"/>
+        </w:rPr>
+        <w:t>2</w:t>
+      </w:r>
+      <w:r>
+        <w:rPr>
+          <w:bCs/>
+          <w:sz w:val="22"/>
+          <w:szCs w:val="22"/>
+        </w:rPr>
+        <w:t>1</w:t>
+      </w:r>
+      <w:bookmarkStart w:id="0" w:name="_GoBack"/>
+      <w:bookmarkEnd w:id="0"/>
+      <w:r>
+        <w:rPr>
+          <w:bCs/>
+          <w:sz w:val="22"/>
+          <w:szCs w:val="22"/>
+        </w:rPr>
+        <w:t>-10-2015</w:t>
       </w:r>
     </w:p>
     <w:p>
@@ -270,15 +312,7 @@
           <w:sz w:val="22"/>
           <w:szCs w:val="22"/>
         </w:rPr>
-        <w:t xml:space="preserve">to. </w:t>
-      </w:r>
-      <w:r>
-        <w:rPr>
-          <w:bCs/>
-          <w:sz w:val="22"/>
-          <w:szCs w:val="22"/>
-        </w:rPr>
-        <w:t>Asignada a</w:t>
+        <w:t>to. Asignada a</w:t>
       </w:r>
       <w:r>
         <w:rPr>
@@ -316,14 +350,7 @@
           <w:sz w:val="22"/>
           <w:szCs w:val="22"/>
         </w:rPr>
-        <w:t xml:space="preserve">Definición de los requerimientos. </w:t>
-      </w:r>
-      <w:r>
-        <w:rPr>
-          <w:sz w:val="22"/>
-          <w:szCs w:val="22"/>
-        </w:rPr>
-        <w:t xml:space="preserve"> </w:t>
+        <w:t xml:space="preserve">Definición de los requerimientos.  </w:t>
       </w:r>
       <w:r>
         <w:rPr>
@@ -398,15 +425,7 @@
           <w:sz w:val="22"/>
           <w:szCs w:val="22"/>
         </w:rPr>
-        <w:t>Asignada a</w:t>
-      </w:r>
-      <w:r>
-        <w:rPr>
-          <w:bCs/>
-          <w:sz w:val="22"/>
-          <w:szCs w:val="22"/>
-        </w:rPr>
-        <w:t xml:space="preserve"> </w:t>
+        <w:t xml:space="preserve">Asignada a </w:t>
       </w:r>
       <w:r>
         <w:rPr>
@@ -450,15 +469,7 @@
           <w:sz w:val="22"/>
           <w:szCs w:val="22"/>
         </w:rPr>
-        <w:t>Asignada a</w:t>
-      </w:r>
-      <w:r>
-        <w:rPr>
-          <w:bCs/>
-          <w:sz w:val="22"/>
-          <w:szCs w:val="22"/>
-        </w:rPr>
-        <w:t xml:space="preserve"> </w:t>
+        <w:t xml:space="preserve">Asignada a </w:t>
       </w:r>
       <w:r>
         <w:rPr>
@@ -502,15 +513,7 @@
           <w:sz w:val="22"/>
           <w:szCs w:val="22"/>
         </w:rPr>
-        <w:t>Asignada a</w:t>
-      </w:r>
-      <w:r>
-        <w:rPr>
-          <w:bCs/>
-          <w:sz w:val="22"/>
-          <w:szCs w:val="22"/>
-        </w:rPr>
-        <w:t xml:space="preserve"> M</w:t>
+        <w:t>Asignada a M</w:t>
       </w:r>
       <w:r>
         <w:rPr>
@@ -1153,17 +1156,7 @@
           <w:sz w:val="22"/>
           <w:szCs w:val="22"/>
         </w:rPr>
-        <w:t xml:space="preserve">Al respecto de las herramientas de organización creo que mis compañeros han utilizado dichas herramientas de la forma correcta y </w:t>
-      </w:r>
-      <w:bookmarkStart w:id="0" w:name="_GoBack"/>
-      <w:bookmarkEnd w:id="0"/>
-      <w:r>
-        <w:rPr>
-          <w:bCs/>
-          <w:sz w:val="22"/>
-          <w:szCs w:val="22"/>
-        </w:rPr>
-        <w:t>acordada, tanto el Trello como el GitHub y el Slack. Al respecto del uso que se le ha dado a las distintas herramientas, pienso que para la envergadura del proyecto es un uso correcto y suficiente. No obstante, en concreto creo que Trello ofrece más potencial del que se ha hecho uso. También pienso que tiene más sentido en proyectos de mayor envergadura.</w:t>
+        <w:t>Al respecto de las herramientas de organización creo que mis compañeros han utilizado dichas herramientas de la forma correcta y acordada, tanto el Trello como el GitHub y el Slack. Al respecto del uso que se le ha dado a las distintas herramientas, pienso que para la envergadura del proyecto es un uso correcto y suficiente. No obstante, en concreto creo que Trello ofrece más potencial del que se ha hecho uso. También pienso que tiene más sentido en proyectos de mayor envergadura.</w:t>
       </w:r>
     </w:p>
     <w:p>

</xml_diff>